<commit_message>
Add lorem and apaquarto update
</commit_message>
<xml_diff>
--- a/3-Studies/001-Study_1/_extensions/wjschne/apaquarto/apaquarto.docx
+++ b/3-Studies/001-Study_1/_extensions/wjschne/apaquarto/apaquarto.docx
@@ -1162,11 +1162,10 @@
     <w:basedOn w:val="Normal"/>
     <w:next w:val="BodyText"/>
     <w:qFormat/>
-    <w:rsid w:val="0051128C"/>
+    <w:rsid w:val="002A768D"/>
     <w:pPr>
       <w:keepNext/>
       <w:keepLines/>
-      <w:spacing w:before="300" w:after="300"/>
     </w:pPr>
     <w:rPr>
       <w:szCs w:val="20"/>
@@ -2065,6 +2064,7 @@
   </w:compat>
   <w:rsids>
     <w:rsidRoot w:val="005702F2"/>
+    <w:rsid w:val="001F3CEE"/>
     <w:rsid w:val="00266742"/>
     <w:rsid w:val="00440287"/>
     <w:rsid w:val="005702F2"/>

</xml_diff>